<commit_message>
neoway porting to rmap , pubsubclient added
</commit_message>
<xml_diff>
--- a/debugging/new arduino board add to Atmel Studio 7.docx
+++ b/debugging/new arduino board add to Atmel Studio 7.docx
@@ -223,6 +223,12 @@
       <w:r>
         <w:t>Install “Arduino IDE for Atmel Studio 7”</w:t>
       </w:r>
+      <w:r>
+        <w:t xml:space="preserve"> </w:t>
+      </w:r>
+      <w:r>
+        <w:t xml:space="preserve"> :does not work now may be went to full paid</w:t>
+      </w:r>
     </w:p>
     <w:p>
       <w:pPr>
@@ -362,13 +368,96 @@
           <w:numId w:val="2"/>
         </w:numPr>
       </w:pPr>
+      <w:r>
+        <w:t xml:space="preserve"> </w:t>
+      </w:r>
+      <w:r>
+        <w:t xml:space="preserve">Now goto vMicro &gt; new Arduino Project and start your creative works ;) </w:t>
+      </w:r>
+    </w:p>
+    <w:p/>
+    <w:p>
+      <w:r>
+        <w:t xml:space="preserve">As vMicro is paid now and is not reachable from atmel studio  7 so step 3 wont work . upon googling I found </w:t>
+      </w:r>
+      <w:hyperlink r:id="rId9" w:history="1">
+        <w:r>
+          <w:rPr>
+            <w:rStyle w:val="Hyperlink"/>
+          </w:rPr>
+          <w:t>http://www.visualmicro.com/page/Arduino-Visual-Studio-Downloads.aspx</w:t>
+        </w:r>
+      </w:hyperlink>
+      <w:r>
+        <w:t xml:space="preserve"> but this installer will work with visual studio .</w:t>
+      </w:r>
+    </w:p>
+    <w:p>
+      <w:r>
+        <w:t xml:space="preserve">Right now visual studio has got free so you can use it  </w:t>
+      </w:r>
+      <w:r>
+        <w:t xml:space="preserve">so download ans install it then install the visual micro extension </w:t>
+      </w:r>
+    </w:p>
+    <w:p>
+      <w:r>
+        <w:t>Give it the arduino ide installation location</w:t>
+      </w:r>
+    </w:p>
+    <w:p>
+      <w:r>
+        <w:t>Include existing files or add new class by right clicking the project not the solution</w:t>
+      </w:r>
       <w:bookmarkStart w:id="0" w:name="_GoBack"/>
       <w:bookmarkEnd w:id="0"/>
+    </w:p>
+    <w:p/>
+    <w:p/>
+    <w:p>
+      <w:r>
+        <w:t xml:space="preserve">A better option may be to switch to Eclipse: </w:t>
+      </w:r>
+    </w:p>
+    <w:p/>
+    <w:p>
+      <w:r>
+        <w:t xml:space="preserve">Eclipse </w:t>
+      </w:r>
+    </w:p>
+    <w:p>
+      <w:pPr>
+        <w:pStyle w:val="ListParagraph"/>
+        <w:numPr>
+          <w:ilvl w:val="0"/>
+          <w:numId w:val="3"/>
+        </w:numPr>
+      </w:pPr>
+      <w:r>
+        <w:t>Download eclipse ide for c/c++ developers</w:t>
+      </w:r>
+    </w:p>
+    <w:p>
+      <w:pPr>
+        <w:pStyle w:val="ListParagraph"/>
+        <w:numPr>
+          <w:ilvl w:val="0"/>
+          <w:numId w:val="3"/>
+        </w:numPr>
+      </w:pPr>
+      <w:r>
+        <w:t xml:space="preserve">You can link platform IO to eclipse </w:t>
+      </w:r>
+      <w:hyperlink r:id="rId10" w:history="1">
+        <w:r>
+          <w:rPr>
+            <w:rStyle w:val="Hyperlink"/>
+          </w:rPr>
+          <w:t>https://www.youtube.com/watch?v=6t7UbX812Yw</w:t>
+        </w:r>
+      </w:hyperlink>
       <w:r>
         <w:t xml:space="preserve"> </w:t>
-      </w:r>
-      <w:r>
-        <w:t xml:space="preserve">Now goto vMicro &gt; new Arduino Project and start your creative works ;) </w:t>
       </w:r>
     </w:p>
     <w:sectPr>
@@ -497,6 +586,95 @@
     </w:lvl>
   </w:abstractNum>
   <w:abstractNum w:abstractNumId="1">
+    <w:nsid w:val="14605EB6"/>
+    <w:multiLevelType w:val="hybridMultilevel"/>
+    <w:tmpl w:val="B8369D38"/>
+    <w:lvl w:ilvl="0" w:tplc="0409000F">
+      <w:start w:val="1"/>
+      <w:numFmt w:val="decimal"/>
+      <w:lvlText w:val="%1."/>
+      <w:lvlJc w:val="left"/>
+      <w:pPr>
+        <w:ind w:left="720" w:hanging="360"/>
+      </w:pPr>
+      <w:rPr>
+        <w:rFonts w:hint="default"/>
+      </w:rPr>
+    </w:lvl>
+    <w:lvl w:ilvl="1" w:tplc="04090019" w:tentative="1">
+      <w:start w:val="1"/>
+      <w:numFmt w:val="lowerLetter"/>
+      <w:lvlText w:val="%2."/>
+      <w:lvlJc w:val="left"/>
+      <w:pPr>
+        <w:ind w:left="1440" w:hanging="360"/>
+      </w:pPr>
+    </w:lvl>
+    <w:lvl w:ilvl="2" w:tplc="0409001B" w:tentative="1">
+      <w:start w:val="1"/>
+      <w:numFmt w:val="lowerRoman"/>
+      <w:lvlText w:val="%3."/>
+      <w:lvlJc w:val="right"/>
+      <w:pPr>
+        <w:ind w:left="2160" w:hanging="180"/>
+      </w:pPr>
+    </w:lvl>
+    <w:lvl w:ilvl="3" w:tplc="0409000F" w:tentative="1">
+      <w:start w:val="1"/>
+      <w:numFmt w:val="decimal"/>
+      <w:lvlText w:val="%4."/>
+      <w:lvlJc w:val="left"/>
+      <w:pPr>
+        <w:ind w:left="2880" w:hanging="360"/>
+      </w:pPr>
+    </w:lvl>
+    <w:lvl w:ilvl="4" w:tplc="04090019" w:tentative="1">
+      <w:start w:val="1"/>
+      <w:numFmt w:val="lowerLetter"/>
+      <w:lvlText w:val="%5."/>
+      <w:lvlJc w:val="left"/>
+      <w:pPr>
+        <w:ind w:left="3600" w:hanging="360"/>
+      </w:pPr>
+    </w:lvl>
+    <w:lvl w:ilvl="5" w:tplc="0409001B" w:tentative="1">
+      <w:start w:val="1"/>
+      <w:numFmt w:val="lowerRoman"/>
+      <w:lvlText w:val="%6."/>
+      <w:lvlJc w:val="right"/>
+      <w:pPr>
+        <w:ind w:left="4320" w:hanging="180"/>
+      </w:pPr>
+    </w:lvl>
+    <w:lvl w:ilvl="6" w:tplc="0409000F" w:tentative="1">
+      <w:start w:val="1"/>
+      <w:numFmt w:val="decimal"/>
+      <w:lvlText w:val="%7."/>
+      <w:lvlJc w:val="left"/>
+      <w:pPr>
+        <w:ind w:left="5040" w:hanging="360"/>
+      </w:pPr>
+    </w:lvl>
+    <w:lvl w:ilvl="7" w:tplc="04090019" w:tentative="1">
+      <w:start w:val="1"/>
+      <w:numFmt w:val="lowerLetter"/>
+      <w:lvlText w:val="%8."/>
+      <w:lvlJc w:val="left"/>
+      <w:pPr>
+        <w:ind w:left="5760" w:hanging="360"/>
+      </w:pPr>
+    </w:lvl>
+    <w:lvl w:ilvl="8" w:tplc="0409001B" w:tentative="1">
+      <w:start w:val="1"/>
+      <w:numFmt w:val="lowerRoman"/>
+      <w:lvlText w:val="%9."/>
+      <w:lvlJc w:val="right"/>
+      <w:pPr>
+        <w:ind w:left="6480" w:hanging="180"/>
+      </w:pPr>
+    </w:lvl>
+  </w:abstractNum>
+  <w:abstractNum w:abstractNumId="2">
     <w:nsid w:val="747202E4"/>
     <w:multiLevelType w:val="hybridMultilevel"/>
     <w:tmpl w:val="049E780A"/>
@@ -586,6 +764,9 @@
     <w:abstractNumId w:val="0"/>
   </w:num>
   <w:num w:numId="2">
+    <w:abstractNumId w:val="2"/>
+  </w:num>
+  <w:num w:numId="3">
     <w:abstractNumId w:val="1"/>
   </w:num>
 </w:numbering>

</xml_diff>